<commit_message>
writing report, finished GAT script
</commit_message>
<xml_diff>
--- a/Notes.docx
+++ b/Notes.docx
@@ -460,22 +460,33 @@
           <w:shd w:fill="FFFFFF" w:val="clear"/>
           <w:lang w:val="fr-CH"/>
         </w:rPr>
-        <w:t>                (c) segment: elincRNA/nonelincRNA; annotation: TAD bins; workspace: intergenic space of the genome (no pcgene)</w:t>
-      </w:r>
-      <w:r>
-        <w:rPr>
-          <w:rFonts w:eastAsia="Times New Roman" w:cs="Tahoma" w:ascii="Tahoma" w:hAnsi="Tahoma"/>
-          <w:color w:val="212121"/>
-          <w:sz w:val="20"/>
-          <w:szCs w:val="20"/>
-          <w:lang w:val="fr-CH"/>
-        </w:rPr>
-        <w:br/>
-      </w:r>
-      <w:r>
-        <w:rPr>
-          <w:rFonts w:eastAsia="Times New Roman" w:cs="Tahoma" w:ascii="Tahoma" w:hAnsi="Tahoma"/>
-          <w:color w:val="212121"/>
+        <w:t xml:space="preserve">                </w:t>
+      </w:r>
+      <w:r>
+        <w:rPr>
+          <w:rFonts w:eastAsia="Times New Roman" w:cs="Tahoma" w:ascii="Tahoma" w:hAnsi="Tahoma"/>
+          <w:color w:val="007826"/>
+          <w:sz w:val="20"/>
+          <w:szCs w:val="20"/>
+          <w:shd w:fill="FFFFFF" w:val="clear"/>
+          <w:lang w:val="fr-CH"/>
+        </w:rPr>
+        <w:t>(c) segment: elincRNA/nonelincRNA; annotation: TAD bins; workspace: intergenic space of the genome (no pcgene)</w:t>
+      </w:r>
+      <w:r>
+        <w:rPr>
+          <w:rFonts w:eastAsia="Times New Roman" w:cs="Tahoma" w:ascii="Tahoma" w:hAnsi="Tahoma"/>
+          <w:color w:val="007826"/>
+          <w:sz w:val="20"/>
+          <w:szCs w:val="20"/>
+          <w:lang w:val="fr-CH"/>
+        </w:rPr>
+        <w:br/>
+      </w:r>
+      <w:r>
+        <w:rPr>
+          <w:rFonts w:eastAsia="Times New Roman" w:cs="Tahoma" w:ascii="Tahoma" w:hAnsi="Tahoma"/>
+          <w:color w:val="007826"/>
           <w:sz w:val="20"/>
           <w:szCs w:val="20"/>
           <w:shd w:fill="FFFFFF" w:val="clear"/>
@@ -987,7 +998,6 @@
     <w:rPrDefault>
       <w:rPr>
         <w:rFonts w:ascii="Cambria" w:hAnsi="Cambria" w:eastAsia="ＭＳ 明朝" w:cs="" w:asciiTheme="minorHAnsi" w:cstheme="minorBidi" w:eastAsiaTheme="minorEastAsia" w:hAnsiTheme="minorHAnsi"/>
-        <w:sz w:val="24"/>
         <w:szCs w:val="24"/>
         <w:lang w:val="fr-FR" w:eastAsia="en-US" w:bidi="ar-SA"/>
       </w:rPr>
@@ -1145,7 +1155,7 @@
     </w:pPr>
     <w:rPr>
       <w:rFonts w:ascii="Cambria" w:hAnsi="Cambria" w:eastAsia="ＭＳ 明朝" w:cs="" w:asciiTheme="minorHAnsi" w:cstheme="minorBidi" w:eastAsiaTheme="minorEastAsia" w:hAnsiTheme="minorHAnsi"/>
-      <w:color w:val="auto"/>
+      <w:color w:val="00000A"/>
       <w:sz w:val="24"/>
       <w:szCs w:val="24"/>
       <w:lang w:val="fr-FR" w:eastAsia="en-US" w:bidi="ar-SA"/>

</xml_diff>